<commit_message>
presentation and script updated
</commit_message>
<xml_diff>
--- a/writing_literature_present/study_variables_analysis_vs_validation.docx
+++ b/writing_literature_present/study_variables_analysis_vs_validation.docx
@@ -15,8 +15,6 @@
       <w:r>
         <w:t>”</w:t>
       </w:r>
-      <w:bookmarkStart w:id="0" w:name="_GoBack"/>
-      <w:bookmarkEnd w:id="0"/>
       <w:r>
         <w:t>:</w:t>
       </w:r>
@@ -839,14 +837,15 @@
         <w:tblLook w:val="04A0" w:firstRow="1" w:lastRow="0" w:firstColumn="1" w:lastColumn="0" w:noHBand="0" w:noVBand="1"/>
       </w:tblPr>
       <w:tblGrid>
-        <w:gridCol w:w="3116"/>
-        <w:gridCol w:w="3117"/>
-        <w:gridCol w:w="3117"/>
+        <w:gridCol w:w="1786"/>
+        <w:gridCol w:w="3014"/>
+        <w:gridCol w:w="3014"/>
+        <w:gridCol w:w="1536"/>
       </w:tblGrid>
       <w:tr>
         <w:tc>
           <w:tcPr>
-            <w:tcW w:w="3116" w:type="dxa"/>
+            <w:tcW w:w="1838" w:type="dxa"/>
           </w:tcPr>
           <w:p>
             <w:r>
@@ -856,7 +855,7 @@
         </w:tc>
         <w:tc>
           <w:tcPr>
-            <w:tcW w:w="3117" w:type="dxa"/>
+            <w:tcW w:w="3014" w:type="dxa"/>
           </w:tcPr>
           <w:p>
             <w:r>
@@ -866,7 +865,7 @@
         </w:tc>
         <w:tc>
           <w:tcPr>
-            <w:tcW w:w="3117" w:type="dxa"/>
+            <w:tcW w:w="2883" w:type="dxa"/>
           </w:tcPr>
           <w:p>
             <w:r>
@@ -874,11 +873,23 @@
             </w:r>
           </w:p>
         </w:tc>
-      </w:tr>
-      <w:tr>
-        <w:tc>
-          <w:tcPr>
-            <w:tcW w:w="3116" w:type="dxa"/>
+        <w:tc>
+          <w:tcPr>
+            <w:tcW w:w="1615" w:type="dxa"/>
+          </w:tcPr>
+          <w:p>
+            <w:proofErr w:type="spellStart"/>
+            <w:r>
+              <w:t>DataType</w:t>
+            </w:r>
+            <w:proofErr w:type="spellEnd"/>
+          </w:p>
+        </w:tc>
+      </w:tr>
+      <w:tr>
+        <w:tc>
+          <w:tcPr>
+            <w:tcW w:w="1838" w:type="dxa"/>
           </w:tcPr>
           <w:p>
             <w:proofErr w:type="spellStart"/>
@@ -890,7 +901,7 @@
         </w:tc>
         <w:tc>
           <w:tcPr>
-            <w:tcW w:w="3117" w:type="dxa"/>
+            <w:tcW w:w="3014" w:type="dxa"/>
           </w:tcPr>
           <w:p>
             <w:r>
@@ -900,7 +911,7 @@
         </w:tc>
         <w:tc>
           <w:tcPr>
-            <w:tcW w:w="3117" w:type="dxa"/>
+            <w:tcW w:w="2883" w:type="dxa"/>
           </w:tcPr>
           <w:p>
             <w:r>
@@ -908,11 +919,27 @@
             </w:r>
           </w:p>
         </w:tc>
-      </w:tr>
-      <w:tr>
-        <w:tc>
-          <w:tcPr>
-            <w:tcW w:w="3116" w:type="dxa"/>
+        <w:tc>
+          <w:tcPr>
+            <w:tcW w:w="1615" w:type="dxa"/>
+          </w:tcPr>
+          <w:p>
+            <w:r>
+              <w:t>C</w:t>
+            </w:r>
+            <w:r>
+              <w:t>ontinuous</w:t>
+            </w:r>
+            <w:r>
+              <w:t>, nominal</w:t>
+            </w:r>
+          </w:p>
+        </w:tc>
+      </w:tr>
+      <w:tr>
+        <w:tc>
+          <w:tcPr>
+            <w:tcW w:w="1838" w:type="dxa"/>
           </w:tcPr>
           <w:p>
             <w:proofErr w:type="spellStart"/>
@@ -924,7 +951,7 @@
         </w:tc>
         <w:tc>
           <w:tcPr>
-            <w:tcW w:w="3117" w:type="dxa"/>
+            <w:tcW w:w="3014" w:type="dxa"/>
           </w:tcPr>
           <w:p>
             <w:proofErr w:type="spellStart"/>
@@ -936,7 +963,7 @@
         </w:tc>
         <w:tc>
           <w:tcPr>
-            <w:tcW w:w="3117" w:type="dxa"/>
+            <w:tcW w:w="2883" w:type="dxa"/>
           </w:tcPr>
           <w:p>
             <w:proofErr w:type="spellStart"/>
@@ -946,11 +973,24 @@
             <w:proofErr w:type="spellEnd"/>
           </w:p>
         </w:tc>
-      </w:tr>
-      <w:tr>
-        <w:tc>
-          <w:tcPr>
-            <w:tcW w:w="3116" w:type="dxa"/>
+        <w:tc>
+          <w:tcPr>
+            <w:tcW w:w="1615" w:type="dxa"/>
+          </w:tcPr>
+          <w:p>
+            <w:r>
+              <w:t>Nominal</w:t>
+            </w:r>
+            <w:r>
+              <w:t>, integer</w:t>
+            </w:r>
+          </w:p>
+        </w:tc>
+      </w:tr>
+      <w:tr>
+        <w:tc>
+          <w:tcPr>
+            <w:tcW w:w="1838" w:type="dxa"/>
           </w:tcPr>
           <w:p>
             <w:proofErr w:type="spellStart"/>
@@ -962,7 +1002,7 @@
         </w:tc>
         <w:tc>
           <w:tcPr>
-            <w:tcW w:w="3117" w:type="dxa"/>
+            <w:tcW w:w="3014" w:type="dxa"/>
           </w:tcPr>
           <w:p>
             <w:proofErr w:type="spellStart"/>
@@ -974,7 +1014,7 @@
         </w:tc>
         <w:tc>
           <w:tcPr>
-            <w:tcW w:w="3117" w:type="dxa"/>
+            <w:tcW w:w="2883" w:type="dxa"/>
           </w:tcPr>
           <w:p>
             <w:proofErr w:type="spellStart"/>
@@ -984,11 +1024,24 @@
             <w:proofErr w:type="spellEnd"/>
           </w:p>
         </w:tc>
-      </w:tr>
-      <w:tr>
-        <w:tc>
-          <w:tcPr>
-            <w:tcW w:w="3116" w:type="dxa"/>
+        <w:tc>
+          <w:tcPr>
+            <w:tcW w:w="1615" w:type="dxa"/>
+          </w:tcPr>
+          <w:p>
+            <w:r>
+              <w:t xml:space="preserve">Nominal, </w:t>
+            </w:r>
+            <w:r>
+              <w:t>integer</w:t>
+            </w:r>
+          </w:p>
+        </w:tc>
+      </w:tr>
+      <w:tr>
+        <w:tc>
+          <w:tcPr>
+            <w:tcW w:w="1838" w:type="dxa"/>
           </w:tcPr>
           <w:p>
             <w:proofErr w:type="spellStart"/>
@@ -1000,7 +1053,7 @@
         </w:tc>
         <w:tc>
           <w:tcPr>
-            <w:tcW w:w="3117" w:type="dxa"/>
+            <w:tcW w:w="3014" w:type="dxa"/>
           </w:tcPr>
           <w:p>
             <w:proofErr w:type="spellStart"/>
@@ -1012,7 +1065,7 @@
         </w:tc>
         <w:tc>
           <w:tcPr>
-            <w:tcW w:w="3117" w:type="dxa"/>
+            <w:tcW w:w="2883" w:type="dxa"/>
           </w:tcPr>
           <w:p>
             <w:proofErr w:type="spellStart"/>
@@ -1022,11 +1075,24 @@
             <w:proofErr w:type="spellEnd"/>
           </w:p>
         </w:tc>
-      </w:tr>
-      <w:tr>
-        <w:tc>
-          <w:tcPr>
-            <w:tcW w:w="3116" w:type="dxa"/>
+        <w:tc>
+          <w:tcPr>
+            <w:tcW w:w="1615" w:type="dxa"/>
+          </w:tcPr>
+          <w:p>
+            <w:r>
+              <w:t xml:space="preserve">Continuous, </w:t>
+            </w:r>
+            <w:r>
+              <w:t>numerical</w:t>
+            </w:r>
+          </w:p>
+        </w:tc>
+      </w:tr>
+      <w:tr>
+        <w:tc>
+          <w:tcPr>
+            <w:tcW w:w="1838" w:type="dxa"/>
           </w:tcPr>
           <w:p>
             <w:proofErr w:type="spellStart"/>
@@ -1038,7 +1104,7 @@
         </w:tc>
         <w:tc>
           <w:tcPr>
-            <w:tcW w:w="3117" w:type="dxa"/>
+            <w:tcW w:w="3014" w:type="dxa"/>
           </w:tcPr>
           <w:p>
             <w:proofErr w:type="spellStart"/>
@@ -1050,7 +1116,7 @@
         </w:tc>
         <w:tc>
           <w:tcPr>
-            <w:tcW w:w="3117" w:type="dxa"/>
+            <w:tcW w:w="2883" w:type="dxa"/>
           </w:tcPr>
           <w:p>
             <w:proofErr w:type="spellStart"/>
@@ -1060,11 +1126,24 @@
             <w:proofErr w:type="spellEnd"/>
           </w:p>
         </w:tc>
-      </w:tr>
-      <w:tr>
-        <w:tc>
-          <w:tcPr>
-            <w:tcW w:w="3116" w:type="dxa"/>
+        <w:tc>
+          <w:tcPr>
+            <w:tcW w:w="1615" w:type="dxa"/>
+          </w:tcPr>
+          <w:p>
+            <w:r>
+              <w:t xml:space="preserve">Continuous, </w:t>
+            </w:r>
+            <w:r>
+              <w:t>numerical</w:t>
+            </w:r>
+          </w:p>
+        </w:tc>
+      </w:tr>
+      <w:tr>
+        <w:tc>
+          <w:tcPr>
+            <w:tcW w:w="1838" w:type="dxa"/>
           </w:tcPr>
           <w:p>
             <w:proofErr w:type="spellStart"/>
@@ -1076,7 +1155,7 @@
         </w:tc>
         <w:tc>
           <w:tcPr>
-            <w:tcW w:w="3117" w:type="dxa"/>
+            <w:tcW w:w="3014" w:type="dxa"/>
           </w:tcPr>
           <w:p>
             <w:proofErr w:type="spellStart"/>
@@ -1088,7 +1167,7 @@
         </w:tc>
         <w:tc>
           <w:tcPr>
-            <w:tcW w:w="3117" w:type="dxa"/>
+            <w:tcW w:w="2883" w:type="dxa"/>
           </w:tcPr>
           <w:p>
             <w:r>
@@ -1096,11 +1175,21 @@
             </w:r>
           </w:p>
         </w:tc>
-      </w:tr>
-      <w:tr>
-        <w:tc>
-          <w:tcPr>
-            <w:tcW w:w="3116" w:type="dxa"/>
+        <w:tc>
+          <w:tcPr>
+            <w:tcW w:w="1615" w:type="dxa"/>
+          </w:tcPr>
+          <w:p>
+            <w:r>
+              <w:t>Continuous, numerical</w:t>
+            </w:r>
+          </w:p>
+        </w:tc>
+      </w:tr>
+      <w:tr>
+        <w:tc>
+          <w:tcPr>
+            <w:tcW w:w="1838" w:type="dxa"/>
           </w:tcPr>
           <w:p>
             <w:proofErr w:type="spellStart"/>
@@ -1112,7 +1201,7 @@
         </w:tc>
         <w:tc>
           <w:tcPr>
-            <w:tcW w:w="3117" w:type="dxa"/>
+            <w:tcW w:w="3014" w:type="dxa"/>
           </w:tcPr>
           <w:p>
             <w:proofErr w:type="spellStart"/>
@@ -1124,7 +1213,7 @@
         </w:tc>
         <w:tc>
           <w:tcPr>
-            <w:tcW w:w="3117" w:type="dxa"/>
+            <w:tcW w:w="2883" w:type="dxa"/>
           </w:tcPr>
           <w:p>
             <w:proofErr w:type="spellStart"/>
@@ -1134,13 +1223,24 @@
             <w:proofErr w:type="spellEnd"/>
           </w:p>
         </w:tc>
-      </w:tr>
-      <w:tr>
-        <w:tc>
-          <w:tcPr>
-            <w:tcW w:w="3116" w:type="dxa"/>
-          </w:tcPr>
-          <w:p>
+        <w:tc>
+          <w:tcPr>
+            <w:tcW w:w="1615" w:type="dxa"/>
+          </w:tcPr>
+          <w:p>
+            <w:r>
+              <w:t>Continuous, numerical</w:t>
+            </w:r>
+          </w:p>
+        </w:tc>
+      </w:tr>
+      <w:tr>
+        <w:tc>
+          <w:tcPr>
+            <w:tcW w:w="1838" w:type="dxa"/>
+          </w:tcPr>
+          <w:p>
+            <w:bookmarkStart w:id="0" w:name="_GoBack" w:colFirst="3" w:colLast="3"/>
             <w:proofErr w:type="spellStart"/>
             <w:r>
               <w:t>pcnt_unemp</w:t>
@@ -1150,7 +1250,7 @@
         </w:tc>
         <w:tc>
           <w:tcPr>
-            <w:tcW w:w="3117" w:type="dxa"/>
+            <w:tcW w:w="3014" w:type="dxa"/>
           </w:tcPr>
           <w:p>
             <w:proofErr w:type="spellStart"/>
@@ -1162,7 +1262,7 @@
         </w:tc>
         <w:tc>
           <w:tcPr>
-            <w:tcW w:w="3117" w:type="dxa"/>
+            <w:tcW w:w="2883" w:type="dxa"/>
           </w:tcPr>
           <w:p>
             <w:proofErr w:type="spellStart"/>
@@ -1172,11 +1272,21 @@
             <w:proofErr w:type="spellEnd"/>
           </w:p>
         </w:tc>
-      </w:tr>
-      <w:tr>
-        <w:tc>
-          <w:tcPr>
-            <w:tcW w:w="3116" w:type="dxa"/>
+        <w:tc>
+          <w:tcPr>
+            <w:tcW w:w="1615" w:type="dxa"/>
+          </w:tcPr>
+          <w:p>
+            <w:r>
+              <w:t>Continuous, numerical</w:t>
+            </w:r>
+          </w:p>
+        </w:tc>
+      </w:tr>
+      <w:tr>
+        <w:tc>
+          <w:tcPr>
+            <w:tcW w:w="1838" w:type="dxa"/>
           </w:tcPr>
           <w:p>
             <w:proofErr w:type="spellStart"/>
@@ -1188,25 +1298,19 @@
         </w:tc>
         <w:tc>
           <w:tcPr>
-            <w:tcW w:w="3117" w:type="dxa"/>
-          </w:tcPr>
-          <w:p>
-            <w:proofErr w:type="spellStart"/>
-            <w:r>
-              <w:t>Pcnt_po</w:t>
-            </w:r>
-            <w:r>
-              <w:t>v</w:t>
-            </w:r>
-            <w:r>
-              <w:t>_usda</w:t>
-            </w:r>
-            <w:proofErr w:type="spellEnd"/>
-          </w:p>
-        </w:tc>
-        <w:tc>
-          <w:tcPr>
-            <w:tcW w:w="3117" w:type="dxa"/>
+            <w:tcW w:w="3014" w:type="dxa"/>
+          </w:tcPr>
+          <w:p>
+            <w:proofErr w:type="spellStart"/>
+            <w:r>
+              <w:t>Pcnt_pov_usda</w:t>
+            </w:r>
+            <w:proofErr w:type="spellEnd"/>
+          </w:p>
+        </w:tc>
+        <w:tc>
+          <w:tcPr>
+            <w:tcW w:w="2883" w:type="dxa"/>
           </w:tcPr>
           <w:p>
             <w:proofErr w:type="spellStart"/>
@@ -1216,11 +1320,21 @@
             <w:proofErr w:type="spellEnd"/>
           </w:p>
         </w:tc>
-      </w:tr>
-      <w:tr>
-        <w:tc>
-          <w:tcPr>
-            <w:tcW w:w="3116" w:type="dxa"/>
+        <w:tc>
+          <w:tcPr>
+            <w:tcW w:w="1615" w:type="dxa"/>
+          </w:tcPr>
+          <w:p>
+            <w:r>
+              <w:t>Continuous, numerical</w:t>
+            </w:r>
+          </w:p>
+        </w:tc>
+      </w:tr>
+      <w:tr>
+        <w:tc>
+          <w:tcPr>
+            <w:tcW w:w="1838" w:type="dxa"/>
           </w:tcPr>
           <w:p>
             <w:proofErr w:type="spellStart"/>
@@ -1232,7 +1346,7 @@
         </w:tc>
         <w:tc>
           <w:tcPr>
-            <w:tcW w:w="3117" w:type="dxa"/>
+            <w:tcW w:w="3014" w:type="dxa"/>
           </w:tcPr>
           <w:p>
             <w:proofErr w:type="spellStart"/>
@@ -1244,7 +1358,7 @@
         </w:tc>
         <w:tc>
           <w:tcPr>
-            <w:tcW w:w="3117" w:type="dxa"/>
+            <w:tcW w:w="2883" w:type="dxa"/>
           </w:tcPr>
           <w:p>
             <w:proofErr w:type="spellStart"/>
@@ -1254,11 +1368,21 @@
             <w:proofErr w:type="spellEnd"/>
           </w:p>
         </w:tc>
-      </w:tr>
-      <w:tr>
-        <w:tc>
-          <w:tcPr>
-            <w:tcW w:w="3116" w:type="dxa"/>
+        <w:tc>
+          <w:tcPr>
+            <w:tcW w:w="1615" w:type="dxa"/>
+          </w:tcPr>
+          <w:p>
+            <w:r>
+              <w:t>Continuous, numerical</w:t>
+            </w:r>
+          </w:p>
+        </w:tc>
+      </w:tr>
+      <w:tr>
+        <w:tc>
+          <w:tcPr>
+            <w:tcW w:w="1838" w:type="dxa"/>
           </w:tcPr>
           <w:p>
             <w:proofErr w:type="spellStart"/>
@@ -1270,7 +1394,7 @@
         </w:tc>
         <w:tc>
           <w:tcPr>
-            <w:tcW w:w="3117" w:type="dxa"/>
+            <w:tcW w:w="3014" w:type="dxa"/>
           </w:tcPr>
           <w:p>
             <w:proofErr w:type="spellStart"/>
@@ -1282,7 +1406,7 @@
         </w:tc>
         <w:tc>
           <w:tcPr>
-            <w:tcW w:w="3117" w:type="dxa"/>
+            <w:tcW w:w="2883" w:type="dxa"/>
           </w:tcPr>
           <w:p>
             <w:proofErr w:type="spellStart"/>
@@ -1292,11 +1416,22 @@
             <w:proofErr w:type="spellEnd"/>
           </w:p>
         </w:tc>
-      </w:tr>
-      <w:tr>
-        <w:tc>
-          <w:tcPr>
-            <w:tcW w:w="3116" w:type="dxa"/>
+        <w:tc>
+          <w:tcPr>
+            <w:tcW w:w="1615" w:type="dxa"/>
+          </w:tcPr>
+          <w:p>
+            <w:r>
+              <w:t>Continuous, numerical</w:t>
+            </w:r>
+          </w:p>
+        </w:tc>
+      </w:tr>
+      <w:bookmarkEnd w:id="0"/>
+      <w:tr>
+        <w:tc>
+          <w:tcPr>
+            <w:tcW w:w="1838" w:type="dxa"/>
           </w:tcPr>
           <w:p>
             <w:proofErr w:type="spellStart"/>
@@ -1308,7 +1443,7 @@
         </w:tc>
         <w:tc>
           <w:tcPr>
-            <w:tcW w:w="3117" w:type="dxa"/>
+            <w:tcW w:w="3014" w:type="dxa"/>
           </w:tcPr>
           <w:p>
             <w:proofErr w:type="spellStart"/>
@@ -1320,7 +1455,7 @@
         </w:tc>
         <w:tc>
           <w:tcPr>
-            <w:tcW w:w="3117" w:type="dxa"/>
+            <w:tcW w:w="2883" w:type="dxa"/>
           </w:tcPr>
           <w:p>
             <w:proofErr w:type="spellStart"/>
@@ -1330,11 +1465,21 @@
             <w:proofErr w:type="spellEnd"/>
           </w:p>
         </w:tc>
-      </w:tr>
-      <w:tr>
-        <w:tc>
-          <w:tcPr>
-            <w:tcW w:w="3116" w:type="dxa"/>
+        <w:tc>
+          <w:tcPr>
+            <w:tcW w:w="1615" w:type="dxa"/>
+          </w:tcPr>
+          <w:p>
+            <w:r>
+              <w:t>Continuous, numerical</w:t>
+            </w:r>
+          </w:p>
+        </w:tc>
+      </w:tr>
+      <w:tr>
+        <w:tc>
+          <w:tcPr>
+            <w:tcW w:w="1838" w:type="dxa"/>
           </w:tcPr>
           <w:p>
             <w:proofErr w:type="spellStart"/>
@@ -1346,7 +1491,7 @@
         </w:tc>
         <w:tc>
           <w:tcPr>
-            <w:tcW w:w="3117" w:type="dxa"/>
+            <w:tcW w:w="3014" w:type="dxa"/>
           </w:tcPr>
           <w:p>
             <w:proofErr w:type="spellStart"/>
@@ -1358,7 +1503,7 @@
         </w:tc>
         <w:tc>
           <w:tcPr>
-            <w:tcW w:w="3117" w:type="dxa"/>
+            <w:tcW w:w="2883" w:type="dxa"/>
           </w:tcPr>
           <w:p>
             <w:proofErr w:type="spellStart"/>
@@ -1368,11 +1513,21 @@
             <w:proofErr w:type="spellEnd"/>
           </w:p>
         </w:tc>
-      </w:tr>
-      <w:tr>
-        <w:tc>
-          <w:tcPr>
-            <w:tcW w:w="3116" w:type="dxa"/>
+        <w:tc>
+          <w:tcPr>
+            <w:tcW w:w="1615" w:type="dxa"/>
+          </w:tcPr>
+          <w:p>
+            <w:r>
+              <w:t>Continuous, numerical</w:t>
+            </w:r>
+          </w:p>
+        </w:tc>
+      </w:tr>
+      <w:tr>
+        <w:tc>
+          <w:tcPr>
+            <w:tcW w:w="1838" w:type="dxa"/>
           </w:tcPr>
           <w:p>
             <w:proofErr w:type="spellStart"/>
@@ -1392,7 +1547,7 @@
         </w:tc>
         <w:tc>
           <w:tcPr>
-            <w:tcW w:w="3117" w:type="dxa"/>
+            <w:tcW w:w="3014" w:type="dxa"/>
           </w:tcPr>
           <w:p>
             <w:proofErr w:type="spellStart"/>
@@ -1404,7 +1559,7 @@
         </w:tc>
         <w:tc>
           <w:tcPr>
-            <w:tcW w:w="3117" w:type="dxa"/>
+            <w:tcW w:w="2883" w:type="dxa"/>
           </w:tcPr>
           <w:p>
             <w:proofErr w:type="spellStart"/>
@@ -1414,11 +1569,21 @@
             <w:proofErr w:type="spellEnd"/>
           </w:p>
         </w:tc>
-      </w:tr>
-      <w:tr>
-        <w:tc>
-          <w:tcPr>
-            <w:tcW w:w="3116" w:type="dxa"/>
+        <w:tc>
+          <w:tcPr>
+            <w:tcW w:w="1615" w:type="dxa"/>
+          </w:tcPr>
+          <w:p>
+            <w:r>
+              <w:t>Continuous, numerical</w:t>
+            </w:r>
+          </w:p>
+        </w:tc>
+      </w:tr>
+      <w:tr>
+        <w:tc>
+          <w:tcPr>
+            <w:tcW w:w="1838" w:type="dxa"/>
           </w:tcPr>
           <w:p>
             <w:proofErr w:type="spellStart"/>
@@ -1430,7 +1595,7 @@
         </w:tc>
         <w:tc>
           <w:tcPr>
-            <w:tcW w:w="3117" w:type="dxa"/>
+            <w:tcW w:w="3014" w:type="dxa"/>
           </w:tcPr>
           <w:p>
             <w:proofErr w:type="spellStart"/>
@@ -1442,11 +1607,21 @@
         </w:tc>
         <w:tc>
           <w:tcPr>
-            <w:tcW w:w="3117" w:type="dxa"/>
+            <w:tcW w:w="2883" w:type="dxa"/>
           </w:tcPr>
           <w:p>
             <w:r>
               <w:t>??????</w:t>
+            </w:r>
+          </w:p>
+        </w:tc>
+        <w:tc>
+          <w:tcPr>
+            <w:tcW w:w="1615" w:type="dxa"/>
+          </w:tcPr>
+          <w:p>
+            <w:r>
+              <w:t>Continuous, numerical</w:t>
             </w:r>
           </w:p>
         </w:tc>

</xml_diff>